<commit_message>
updated data loading section in the report documents
</commit_message>
<xml_diff>
--- a/Report/Project Overview.docx
+++ b/Report/Project Overview.docx
@@ -76,8 +76,13 @@
         <w:t>world populations</w:t>
       </w:r>
       <w:r>
-        <w:t xml:space="preserve"> and their GDP percapita</w:t>
-      </w:r>
+        <w:t xml:space="preserve"> and their GDP </w:t>
+      </w:r>
+      <w:proofErr w:type="spellStart"/>
+      <w:r>
+        <w:t>percapita</w:t>
+      </w:r>
+      <w:proofErr w:type="spellEnd"/>
       <w:r>
         <w:t>.</w:t>
       </w:r>
@@ -396,7 +401,15 @@
         <w:t>,</w:t>
       </w:r>
       <w:r>
-        <w:t xml:space="preserve"> some columns had more NaN values than others</w:t>
+        <w:t xml:space="preserve"> some columns had more </w:t>
+      </w:r>
+      <w:proofErr w:type="spellStart"/>
+      <w:r>
+        <w:t>NaN</w:t>
+      </w:r>
+      <w:proofErr w:type="spellEnd"/>
+      <w:r>
+        <w:t xml:space="preserve"> values than others</w:t>
       </w:r>
       <w:r>
         <w:t xml:space="preserve">, </w:t>
@@ -655,10 +668,38 @@
           <w:b/>
           <w:bCs/>
         </w:rPr>
-        <w:t>, Choki</w:t>
-      </w:r>
+        <w:t xml:space="preserve">, </w:t>
+      </w:r>
+      <w:proofErr w:type="spellStart"/>
+      <w:r>
+        <w:rPr>
+          <w:b/>
+          <w:bCs/>
+        </w:rPr>
+        <w:t>Choki</w:t>
+      </w:r>
+      <w:proofErr w:type="spellEnd"/>
       <w:r>
         <w:t xml:space="preserve"> led the creation of the database base, were as a team we had agreed to go with SQL Postgres.</w:t>
+      </w:r>
+      <w:r>
+        <w:rPr>
+          <w:rFonts w:ascii="Arial" w:hAnsi="Arial" w:cs="Arial"/>
+          <w:color w:val="1D1C1D"/>
+          <w:sz w:val="23"/>
+          <w:szCs w:val="23"/>
+          <w:shd w:val="clear" w:color="auto" w:fill="F8F8F8"/>
+        </w:rPr>
+        <w:t xml:space="preserve"> </w:t>
+      </w:r>
+      <w:r>
+        <w:t>First a schema wa</w:t>
+      </w:r>
+      <w:r>
+        <w:t xml:space="preserve">s </w:t>
+      </w:r>
+      <w:r>
+        <w:t>done which was to create a table named Covid Vaccination report. To import Data into the SQL Database, we used Postgres SQL import csv file. We also used pandas to update the table.</w:t>
       </w:r>
     </w:p>
     <w:p>
@@ -1371,7 +1412,6 @@
   <w:style w:type="character" w:default="1" w:styleId="DefaultParagraphFont">
     <w:name w:val="Default Paragraph Font"/>
     <w:uiPriority w:val="1"/>
-    <w:semiHidden/>
     <w:unhideWhenUsed/>
   </w:style>
   <w:style w:type="table" w:default="1" w:styleId="TableNormal">

</xml_diff>

<commit_message>
updated report with final dataframe
</commit_message>
<xml_diff>
--- a/Report/Project Overview.docx
+++ b/Report/Project Overview.docx
@@ -632,6 +632,78 @@
       <w:pPr>
         <w:jc w:val="both"/>
       </w:pPr>
+      <w:r>
+        <w:t>The final data frame</w:t>
+      </w:r>
+      <w:r>
+        <w:t xml:space="preserve"> head </w:t>
+      </w:r>
+      <w:r>
+        <w:t>looked li</w:t>
+      </w:r>
+      <w:r>
+        <w:t>k</w:t>
+      </w:r>
+      <w:r>
+        <w:t>e below:</w:t>
+      </w:r>
+    </w:p>
+    <w:p>
+      <w:pPr>
+        <w:jc w:val="both"/>
+      </w:pPr>
+      <w:r>
+        <w:rPr>
+          <w:noProof/>
+        </w:rPr>
+        <w:lastRenderedPageBreak/>
+        <w:drawing>
+          <wp:inline distT="0" distB="0" distL="0" distR="0" wp14:anchorId="104656F3" wp14:editId="4A7B894F">
+            <wp:extent cx="5731510" cy="1608455"/>
+            <wp:effectExtent l="0" t="0" r="2540" b="0"/>
+            <wp:docPr id="1" name="Picture 1" descr="Table&#10;&#10;Description automatically generated"/>
+            <wp:cNvGraphicFramePr>
+              <a:graphicFrameLocks xmlns:a="http://schemas.openxmlformats.org/drawingml/2006/main" noChangeAspect="1"/>
+            </wp:cNvGraphicFramePr>
+            <a:graphic xmlns:a="http://schemas.openxmlformats.org/drawingml/2006/main">
+              <a:graphicData uri="http://schemas.openxmlformats.org/drawingml/2006/picture">
+                <pic:pic xmlns:pic="http://schemas.openxmlformats.org/drawingml/2006/picture">
+                  <pic:nvPicPr>
+                    <pic:cNvPr id="1" name="Picture 1" descr="Table&#10;&#10;Description automatically generated"/>
+                    <pic:cNvPicPr/>
+                  </pic:nvPicPr>
+                  <pic:blipFill>
+                    <a:blip r:embed="rId7">
+                      <a:extLst>
+                        <a:ext uri="{28A0092B-C50C-407E-A947-70E740481C1C}">
+                          <a14:useLocalDpi xmlns:a14="http://schemas.microsoft.com/office/drawing/2010/main" val="0"/>
+                        </a:ext>
+                      </a:extLst>
+                    </a:blip>
+                    <a:stretch>
+                      <a:fillRect/>
+                    </a:stretch>
+                  </pic:blipFill>
+                  <pic:spPr>
+                    <a:xfrm>
+                      <a:off x="0" y="0"/>
+                      <a:ext cx="5731510" cy="1608455"/>
+                    </a:xfrm>
+                    <a:prstGeom prst="rect">
+                      <a:avLst/>
+                    </a:prstGeom>
+                  </pic:spPr>
+                </pic:pic>
+              </a:graphicData>
+            </a:graphic>
+          </wp:inline>
+        </w:drawing>
+      </w:r>
+    </w:p>
+    <w:p>
+      <w:pPr>
+        <w:jc w:val="both"/>
+      </w:pPr>
     </w:p>
     <w:p>
       <w:pPr>
@@ -652,7 +724,6 @@
           <w:szCs w:val="28"/>
           <w:u w:val="single"/>
         </w:rPr>
-        <w:lastRenderedPageBreak/>
         <w:t>Database Loading</w:t>
       </w:r>
     </w:p>
@@ -1412,6 +1483,7 @@
   <w:style w:type="character" w:default="1" w:styleId="DefaultParagraphFont">
     <w:name w:val="Default Paragraph Font"/>
     <w:uiPriority w:val="1"/>
+    <w:semiHidden/>
     <w:unhideWhenUsed/>
   </w:style>
   <w:style w:type="table" w:default="1" w:styleId="TableNormal">

</xml_diff>